<commit_message>
add print build guide
</commit_message>
<xml_diff>
--- a/docs/Planck 6502 build guide.docx
+++ b/docs/Planck 6502 build guide.docx
@@ -6,11 +6,13 @@
       <w:pPr>
         <w:pStyle w:val="Titre1"/>
         <w:rPr>
+          <w:color w:val="000000" w:themeColor="text1"/>
           <w:lang w:val="en-US"/>
         </w:rPr>
       </w:pPr>
       <w:r>
         <w:rPr>
+          <w:color w:val="000000" w:themeColor="text1"/>
           <w:lang w:val="en-US"/>
         </w:rPr>
         <w:t>Planck 6502 build guide</w:t>
@@ -20,11 +22,13 @@
       <w:pPr>
         <w:pStyle w:val="Titre2"/>
         <w:rPr>
+          <w:color w:val="000000" w:themeColor="text1"/>
           <w:lang w:val="en-US"/>
         </w:rPr>
       </w:pPr>
       <w:r>
         <w:rPr>
+          <w:color w:val="000000" w:themeColor="text1"/>
           <w:lang w:val="en-US"/>
         </w:rPr>
         <w:t>Soldering</w:t>
@@ -33,11 +37,13 @@
     <w:p>
       <w:pPr>
         <w:rPr>
+          <w:color w:val="000000" w:themeColor="text1"/>
           <w:lang w:val="en-US"/>
         </w:rPr>
       </w:pPr>
       <w:r>
         <w:rPr>
+          <w:color w:val="000000" w:themeColor="text1"/>
           <w:lang w:val="en-US"/>
         </w:rPr>
         <w:t xml:space="preserve">The resistors should be placed as follows: </w:t>
@@ -51,20 +57,26 @@
           <w:numId w:val="9"/>
         </w:numPr>
         <w:rPr>
+          <w:color w:val="000000" w:themeColor="text1"/>
           <w:lang w:val="en-US"/>
         </w:rPr>
       </w:pPr>
       <w:r>
         <w:rPr>
+          <w:color w:val="000000" w:themeColor="text1"/>
           <w:lang w:val="en-US"/>
         </w:rPr>
         <w:t>R22, R21, R18, R17, R14, R6, R5, R4, R3, R2 have 1 k</w:t>
       </w:r>
       <w:r>
+        <w:rPr>
+          <w:color w:val="000000" w:themeColor="text1"/>
+        </w:rPr>
         <w:t>Ω</w:t>
       </w:r>
       <w:r>
         <w:rPr>
+          <w:color w:val="000000" w:themeColor="text1"/>
           <w:lang w:val="en-US"/>
         </w:rPr>
         <w:t xml:space="preserve"> value</w:t>
@@ -78,20 +90,26 @@
           <w:numId w:val="9"/>
         </w:numPr>
         <w:rPr>
+          <w:color w:val="000000" w:themeColor="text1"/>
           <w:lang w:val="en-US"/>
         </w:rPr>
       </w:pPr>
       <w:r>
         <w:rPr>
+          <w:color w:val="000000" w:themeColor="text1"/>
           <w:lang w:val="en-US"/>
         </w:rPr>
         <w:t>R16 has 2.2 k</w:t>
       </w:r>
       <w:r>
+        <w:rPr>
+          <w:color w:val="000000" w:themeColor="text1"/>
+        </w:rPr>
         <w:t>Ω</w:t>
       </w:r>
       <w:r>
         <w:rPr>
+          <w:color w:val="000000" w:themeColor="text1"/>
           <w:lang w:val="en-US"/>
         </w:rPr>
         <w:t xml:space="preserve"> value</w:t>
@@ -105,20 +123,26 @@
           <w:numId w:val="9"/>
         </w:numPr>
         <w:rPr>
+          <w:color w:val="000000" w:themeColor="text1"/>
           <w:lang w:val="en-US"/>
         </w:rPr>
       </w:pPr>
       <w:r>
         <w:rPr>
+          <w:color w:val="000000" w:themeColor="text1"/>
           <w:lang w:val="en-US"/>
         </w:rPr>
         <w:t xml:space="preserve">R13, R12, R11, R10, R9 have 330 </w:t>
       </w:r>
       <w:r>
+        <w:rPr>
+          <w:color w:val="000000" w:themeColor="text1"/>
+        </w:rPr>
         <w:t>Ω</w:t>
       </w:r>
       <w:r>
         <w:rPr>
+          <w:color w:val="000000" w:themeColor="text1"/>
           <w:lang w:val="en-US"/>
         </w:rPr>
         <w:t xml:space="preserve"> value</w:t>
@@ -132,20 +156,26 @@
           <w:numId w:val="9"/>
         </w:numPr>
         <w:rPr>
+          <w:color w:val="000000" w:themeColor="text1"/>
           <w:lang w:val="en-US"/>
         </w:rPr>
       </w:pPr>
       <w:r>
         <w:rPr>
+          <w:color w:val="000000" w:themeColor="text1"/>
           <w:lang w:val="en-US"/>
         </w:rPr>
         <w:t>R27, R26, R25, R24, R23, R15, R8, R1 have 10 k</w:t>
       </w:r>
       <w:r>
+        <w:rPr>
+          <w:color w:val="000000" w:themeColor="text1"/>
+        </w:rPr>
         <w:t>Ω</w:t>
       </w:r>
       <w:r>
         <w:rPr>
+          <w:color w:val="000000" w:themeColor="text1"/>
           <w:lang w:val="en-US"/>
         </w:rPr>
         <w:t xml:space="preserve"> value</w:t>
@@ -154,61 +184,43 @@
     <w:p>
       <w:pPr>
         <w:rPr>
+          <w:color w:val="000000" w:themeColor="text1"/>
           <w:lang w:val="en-US"/>
         </w:rPr>
       </w:pPr>
       <w:r>
         <w:rPr>
-          <w:lang w:val="en-US"/>
-        </w:rPr>
-        <w:t>There are two types of capacitors: the cyli</w:t>
-      </w:r>
-      <w:r>
-        <w:rPr>
-          <w:lang w:val="en-US"/>
-        </w:rPr>
-        <w:t>n</w:t>
-      </w:r>
-      <w:r>
-        <w:rPr>
-          <w:lang w:val="en-US"/>
-        </w:rPr>
-        <w:t>drical one is called electrolytic and should be placed near the power plug</w:t>
+          <w:color w:val="000000" w:themeColor="text1"/>
+          <w:lang w:val="en-US"/>
+        </w:rPr>
+        <w:t>There are two types of capacitors: the cylindrical one is called electrolytic and should be placed near the power plug</w:t>
       </w:r>
     </w:p>
     <w:p>
       <w:pPr>
         <w:rPr>
+          <w:color w:val="000000" w:themeColor="text1"/>
           <w:lang w:val="en-US"/>
         </w:rPr>
       </w:pPr>
       <w:r>
         <w:rPr>
-          <w:lang w:val="en-US"/>
-        </w:rPr>
-        <w:t xml:space="preserve">The other </w:t>
-      </w:r>
-      <w:r>
-        <w:rPr>
-          <w:lang w:val="en-US"/>
-        </w:rPr>
-        <w:t xml:space="preserve">ones </w:t>
-      </w:r>
-      <w:r>
-        <w:rPr>
-          <w:lang w:val="en-US"/>
-        </w:rPr>
-        <w:t>should be placed as follows: the big ones next to the expansion slots, and the small ones near the chips.</w:t>
+          <w:color w:val="000000" w:themeColor="text1"/>
+          <w:lang w:val="en-US"/>
+        </w:rPr>
+        <w:t>The other ones should be placed as follows: the big ones next to the expansion slots, and the small ones near the chips.</w:t>
       </w:r>
     </w:p>
     <w:p>
       <w:pPr>
         <w:rPr>
+          <w:color w:val="000000" w:themeColor="text1"/>
           <w:lang w:val="en-US"/>
         </w:rPr>
       </w:pPr>
       <w:r>
         <w:rPr>
+          <w:color w:val="000000" w:themeColor="text1"/>
           <w:lang w:val="en-US"/>
         </w:rPr>
         <w:t>Place the 1.8432 MHz oscillator in the footprint that reads "SERIAL CLOCK"</w:t>
@@ -217,11 +229,13 @@
     <w:p>
       <w:pPr>
         <w:rPr>
+          <w:color w:val="000000" w:themeColor="text1"/>
           <w:lang w:val="en-US"/>
         </w:rPr>
       </w:pPr>
       <w:r>
         <w:rPr>
+          <w:color w:val="000000" w:themeColor="text1"/>
           <w:lang w:val="en-US"/>
         </w:rPr>
         <w:t>Place the 24 MHz oscillator in the footprint marked "MAIN CLOCK"</w:t>
@@ -230,6 +244,7 @@
     <w:p>
       <w:pPr>
         <w:rPr>
+          <w:color w:val="000000" w:themeColor="text1"/>
           <w:lang w:val="en-US"/>
         </w:rPr>
       </w:pPr>
@@ -237,11 +252,13 @@
     <w:p>
       <w:pPr>
         <w:rPr>
+          <w:color w:val="000000" w:themeColor="text1"/>
           <w:lang w:val="en-US"/>
         </w:rPr>
       </w:pPr>
       <w:r>
         <w:rPr>
+          <w:color w:val="000000" w:themeColor="text1"/>
           <w:lang w:val="en-US"/>
         </w:rPr>
         <w:t>All other components have only one place where they can fit, so solder away. Just make sure you put the diodes and the LEDs the right way around.</w:t>
@@ -251,11 +268,13 @@
       <w:pPr>
         <w:pStyle w:val="Titre2"/>
         <w:rPr>
+          <w:color w:val="000000" w:themeColor="text1"/>
           <w:lang w:val="en-US"/>
         </w:rPr>
       </w:pPr>
       <w:r>
         <w:rPr>
+          <w:color w:val="000000" w:themeColor="text1"/>
           <w:lang w:val="en-US"/>
         </w:rPr>
         <w:t>Finishing up and testing</w:t>
@@ -264,11 +283,13 @@
     <w:p>
       <w:pPr>
         <w:rPr>
+          <w:color w:val="000000" w:themeColor="text1"/>
           <w:lang w:val="en-US"/>
         </w:rPr>
       </w:pPr>
       <w:r>
         <w:rPr>
+          <w:color w:val="000000" w:themeColor="text1"/>
           <w:lang w:val="en-US"/>
         </w:rPr>
         <w:t>Now that everything is soldered up, all that's left to do is to plug the chips in their respective sockets and give the board a test.</w:t>
@@ -277,6 +298,7 @@
     <w:p>
       <w:pPr>
         <w:rPr>
+          <w:color w:val="000000" w:themeColor="text1"/>
           <w:lang w:val="en-US"/>
         </w:rPr>
       </w:pPr>
@@ -284,37 +306,29 @@
     <w:p>
       <w:pPr>
         <w:rPr>
+          <w:color w:val="000000" w:themeColor="text1"/>
           <w:lang w:val="en-US"/>
         </w:rPr>
       </w:pPr>
       <w:r>
         <w:rPr>
+          <w:color w:val="000000" w:themeColor="text1"/>
           <w:lang w:val="en-US"/>
         </w:rPr>
         <w:lastRenderedPageBreak/>
-        <w:t>First check with a multimeter that you do not have a short between ground and VCC. Give a thorough visual inspection to the board to make sure that all solder joint</w:t>
-      </w:r>
-      <w:r>
-        <w:rPr>
-          <w:lang w:val="en-US"/>
-        </w:rPr>
-        <w:t>s</w:t>
-      </w:r>
-      <w:r>
-        <w:rPr>
-          <w:lang w:val="en-US"/>
-        </w:rPr>
-        <w:t xml:space="preserve"> are ok and that no bridging between pins occurs. Touch up where necessary.</w:t>
+        <w:t>First check with a multimeter that you do not have a short between ground and VCC. Give a thorough visual inspection to the board to make sure that all solder joints are ok and that no bridging between pins occurs. Touch up where necessary.</w:t>
       </w:r>
     </w:p>
     <w:p>
       <w:pPr>
         <w:rPr>
+          <w:color w:val="000000" w:themeColor="text1"/>
           <w:lang w:val="en-US"/>
         </w:rPr>
       </w:pPr>
       <w:r>
         <w:rPr>
+          <w:color w:val="000000" w:themeColor="text1"/>
           <w:lang w:val="en-US"/>
         </w:rPr>
         <w:t>You should now be able to connect your TTL serial to USB adapter to the pins in the bottom right of the Planck Computer. Note that only 3 pins are necessary: TX, RX and GROUND. RX on the Planck should be connected to TX on the adapter, and TX on the Planck should be connected to RX on the adapter.</w:t>
@@ -323,11 +337,13 @@
     <w:p>
       <w:pPr>
         <w:rPr>
+          <w:color w:val="000000" w:themeColor="text1"/>
           <w:lang w:val="en-US"/>
         </w:rPr>
       </w:pPr>
       <w:r>
         <w:rPr>
+          <w:color w:val="000000" w:themeColor="text1"/>
           <w:lang w:val="en-US"/>
         </w:rPr>
         <w:t xml:space="preserve">If you have any issue at all, you can contact me by email at </w:t>
@@ -336,6 +352,7 @@
         <w:r>
           <w:rPr>
             <w:rStyle w:val="Lienhypertexte"/>
+            <w:color w:val="000000" w:themeColor="text1"/>
             <w:lang w:val="en-US"/>
           </w:rPr>
           <w:t>jfoucher@6px.eu</w:t>
@@ -345,11 +362,13 @@
     <w:p>
       <w:pPr>
         <w:rPr>
+          <w:color w:val="000000" w:themeColor="text1"/>
           <w:lang w:val="en-US"/>
         </w:rPr>
       </w:pPr>
       <w:r>
         <w:rPr>
+          <w:color w:val="000000" w:themeColor="text1"/>
           <w:lang w:val="en-US"/>
         </w:rPr>
         <w:t xml:space="preserve">Enjoy your new retro-computer! </w:t>
@@ -358,6 +377,7 @@
     <w:p>
       <w:pPr>
         <w:rPr>
+          <w:color w:val="000000" w:themeColor="text1"/>
           <w:lang w:val="en-US"/>
         </w:rPr>
       </w:pPr>
@@ -1539,6 +1559,7 @@
     <w:lsdException w:name="HTML Sample" w:semiHidden="1" w:unhideWhenUsed="1"/>
     <w:lsdException w:name="HTML Typewriter" w:semiHidden="1" w:unhideWhenUsed="1"/>
     <w:lsdException w:name="HTML Variable" w:semiHidden="1" w:unhideWhenUsed="1"/>
+    <w:lsdException w:name="Normal Table" w:semiHidden="1" w:unhideWhenUsed="1"/>
     <w:lsdException w:name="annotation subject" w:semiHidden="1" w:unhideWhenUsed="1"/>
     <w:lsdException w:name="No List" w:semiHidden="1" w:unhideWhenUsed="1"/>
     <w:lsdException w:name="Outline List 1" w:semiHidden="1" w:unhideWhenUsed="1"/>
@@ -1581,8 +1602,11 @@
     <w:lsdException w:name="Table Contemporary" w:semiHidden="1" w:unhideWhenUsed="1"/>
     <w:lsdException w:name="Table Elegant" w:semiHidden="1" w:unhideWhenUsed="1"/>
     <w:lsdException w:name="Table Professional" w:semiHidden="1" w:unhideWhenUsed="1"/>
+    <w:lsdException w:name="Table Subtle 1" w:semiHidden="1" w:unhideWhenUsed="1"/>
     <w:lsdException w:name="Table Subtle 2" w:semiHidden="1" w:unhideWhenUsed="1"/>
     <w:lsdException w:name="Table Web 1" w:semiHidden="1" w:unhideWhenUsed="1"/>
+    <w:lsdException w:name="Table Web 2" w:semiHidden="1" w:unhideWhenUsed="1"/>
+    <w:lsdException w:name="Table Web 3" w:semiHidden="1" w:unhideWhenUsed="1"/>
     <w:lsdException w:name="Balloon Text" w:semiHidden="1" w:unhideWhenUsed="1"/>
     <w:lsdException w:name="Table Grid" w:uiPriority="39"/>
     <w:lsdException w:name="Table Theme" w:semiHidden="1" w:unhideWhenUsed="1"/>

</xml_diff>